<commit_message>
Updating Annoated Bib and Proposal to incorporate feedback and tips.
</commit_message>
<xml_diff>
--- a/docs/Annotated Bib.docx
+++ b/docs/Annotated Bib.docx
@@ -153,14 +153,44 @@
           <w:rFonts w:eastAsia="Times New Roman"/>
           <w:color w:val="333333"/>
         </w:rPr>
-        <w:t xml:space="preserve">n and upkept by a professor with a PhD in Machine Learning, </w:t>
-      </w:r>
-      <w:r>
-        <w:rPr>
-          <w:rFonts w:eastAsia="Times New Roman"/>
-          <w:color w:val="333333"/>
-        </w:rPr>
-        <w:t xml:space="preserve">which leads me to believe that the source as a whole is refutable and that the tutorials provided are accurate representations of real-word algorithms and programs. </w:t>
+        <w:t xml:space="preserve">n and </w:t>
+      </w:r>
+      <w:r>
+        <w:rPr>
+          <w:rFonts w:eastAsia="Times New Roman"/>
+          <w:color w:val="333333"/>
+        </w:rPr>
+        <w:t>kept up</w:t>
+      </w:r>
+      <w:bookmarkStart w:id="0" w:name="_GoBack"/>
+      <w:bookmarkEnd w:id="0"/>
+      <w:r>
+        <w:rPr>
+          <w:rFonts w:eastAsia="Times New Roman"/>
+          <w:color w:val="333333"/>
+        </w:rPr>
+        <w:t xml:space="preserve"> by a professor with a PhD in Machine Learning, </w:t>
+      </w:r>
+      <w:r>
+        <w:rPr>
+          <w:rFonts w:eastAsia="Times New Roman"/>
+          <w:color w:val="333333"/>
+        </w:rPr>
+        <w:t xml:space="preserve">which leads me to believe that the source as a whole is </w:t>
+      </w:r>
+      <w:r>
+        <w:rPr>
+          <w:rFonts w:eastAsia="Times New Roman"/>
+          <w:color w:val="333333"/>
+        </w:rPr>
+        <w:t>reputable</w:t>
+      </w:r>
+      <w:r>
+        <w:rPr>
+          <w:rFonts w:eastAsia="Times New Roman"/>
+          <w:color w:val="333333"/>
+        </w:rPr>
+        <w:t xml:space="preserve"> and that the tutorials provided are accurate representations of real-word algorithms and programs. </w:t>
       </w:r>
       <w:r>
         <w:rPr>
@@ -271,17 +301,17 @@
         <w:t xml:space="preserve">Overall, this article is published by a number of professors and researchers working in conjunction with Italy’s </w:t>
       </w:r>
       <w:r>
-        <w:t>Institute for Research on Population and Social Policies</w:t>
-      </w:r>
-      <w:r>
-        <w:t xml:space="preserve"> and the </w:t>
+        <w:t xml:space="preserve">Institute for Research on Population and Social Policies and the </w:t>
       </w:r>
       <w:r>
         <w:lastRenderedPageBreak/>
-        <w:t>National Research Council</w:t>
-      </w:r>
-      <w:r>
-        <w:t xml:space="preserve">. The organization and the authors of the paper all seem to be refutable, with decades of experience in the fields of machine learning, sentiment analysis, language acquisition and analysis, and other similar areas. </w:t>
+        <w:t xml:space="preserve">National Research Council. The organization and the authors of the paper all seem to be </w:t>
+      </w:r>
+      <w:r>
+        <w:t>reputable</w:t>
+      </w:r>
+      <w:r>
+        <w:t xml:space="preserve">, with decades of experience in the fields of machine learning, sentiment analysis, language acquisition and analysis, and other similar areas. </w:t>
       </w:r>
       <w:r>
         <w:t xml:space="preserve">The source is a scholarly article that functions as an overview and an introduction to sentiment analysis for people attempting to learn more about the field. </w:t>
@@ -348,21 +378,7 @@
             <w:rStyle w:val="Hyperlink"/>
             <w:rFonts w:eastAsia="Times New Roman"/>
           </w:rPr>
-          <w:t>https://www.govtra</w:t>
-        </w:r>
-        <w:r>
-          <w:rPr>
-            <w:rStyle w:val="Hyperlink"/>
-            <w:rFonts w:eastAsia="Times New Roman"/>
-          </w:rPr>
-          <w:t>c</w:t>
-        </w:r>
-        <w:r>
-          <w:rPr>
-            <w:rStyle w:val="Hyperlink"/>
-            <w:rFonts w:eastAsia="Times New Roman"/>
-          </w:rPr>
-          <w:t>k.us/about/analysis</w:t>
+          <w:t>https://www.govtrack.us/about/analysis</w:t>
         </w:r>
       </w:hyperlink>
       <w:r>
@@ -481,14 +497,7 @@
           <w:color w:val="333333"/>
           <w:shd w:val="clear" w:color="auto" w:fill="FFFFFF"/>
         </w:rPr>
-        <w:t>Approaches, Tools and Applications for Sentiment Analysis</w:t>
-      </w:r>
-      <w:r>
-        <w:rPr>
-          <w:color w:val="333333"/>
-          <w:shd w:val="clear" w:color="auto" w:fill="FFFFFF"/>
-        </w:rPr>
-        <w:t xml:space="preserve"> Implementation.” </w:t>
+        <w:t xml:space="preserve">Approaches, Tools and Applications for Sentiment Analysis Implementation.” </w:t>
       </w:r>
       <w:r>
         <w:rPr>
@@ -498,10 +507,7 @@
         <w:t xml:space="preserve">The article goes into depth about the use of hybrid approaches that take machine learning models and algorithms, such as Naïve Bayes or </w:t>
       </w:r>
       <w:r>
-        <w:t>support vector machines (SVM)</w:t>
-      </w:r>
-      <w:r>
-        <w:t xml:space="preserve">, </w:t>
+        <w:t xml:space="preserve">support vector machines (SVM), </w:t>
       </w:r>
       <w:r>
         <w:t>and combine them with lexicon analysis to come up with a ‘state of the art’ and ‘standardized’ practice that can be used across multiple industries and ‘genres’ of development.</w:t>
@@ -510,22 +516,11 @@
         <w:t xml:space="preserve"> While this information is helpful, the part of the article that is most beneficial is its discussion on the connection between this hybrid approach to sentiment analysis and its use on Twitter</w:t>
       </w:r>
       <w:r>
-        <w:t>, such as how sentiment analysis can make use of things like hashtags, retweets, and other Twitter-specific types of data. Thus, the</w:t>
-      </w:r>
-      <w:bookmarkStart w:id="0" w:name="_GoBack"/>
-      <w:bookmarkEnd w:id="0"/>
-      <w:r>
-        <w:t xml:space="preserve"> article has given me some ideas that I’d like to look into further for </w:t>
+        <w:t xml:space="preserve">, such as how sentiment analysis can make use of things like hashtags, retweets, and other Twitter-specific types of data. Thus, the article has given me some ideas that I’d like to look into further for </w:t>
       </w:r>
       <w:r>
         <w:lastRenderedPageBreak/>
-        <w:t xml:space="preserve">the purposes of my project, such as the use of hashtags in determining sentiment, because some hashtags do offer extensive information about the accounts that are using them. </w:t>
-      </w:r>
-      <w:r>
-        <w:t xml:space="preserve"> Overall, I</w:t>
-      </w:r>
-      <w:r>
-        <w:t xml:space="preserve"> hope to use this article and some of the tools, libraries, and ideas mentioned within it to further build my project, and also use it as a source to refer back to throughout the course of this project.</w:t>
+        <w:t>the purposes of my project, such as the use of hashtags in determining sentiment, because some hashtags do offer extensive information about the accounts that are using them.  Overall, I hope to use this article and some of the tools, libraries, and ideas mentioned within it to further build my project, and also use it as a source to refer back to throughout the course of this project.</w:t>
       </w:r>
       <w:r>
         <w:t xml:space="preserve"> </w:t>
@@ -588,7 +583,21 @@
           <w:rFonts w:eastAsia="Times New Roman"/>
           <w:color w:val="333333"/>
         </w:rPr>
-        <w:t xml:space="preserve">this source is a book functioning as my textbook for this course. The book is written by Bing Liu, a computer science professor with a PhD that specializes in data mining, machine learning, and natural language processing. Dr. Liu has worked in the field for years, both inside and outside of academia, and has also written numerous books on the topic, proving that he is a refutable source with extensive knowledge in the fields. </w:t>
+        <w:t xml:space="preserve">this source is a book functioning as my textbook for this course. The book is written by Bing Liu, a computer science professor with a PhD that specializes in data mining, machine learning, and natural language processing. Dr. Liu has worked in the field for years, both inside and outside of academia, and has also written numerous books on the topic, proving that he is a </w:t>
+      </w:r>
+      <w:r>
+        <w:rPr>
+          <w:rFonts w:eastAsia="Times New Roman"/>
+          <w:color w:val="333333"/>
+        </w:rPr>
+        <w:t>reputable</w:t>
+      </w:r>
+      <w:r>
+        <w:rPr>
+          <w:rFonts w:eastAsia="Times New Roman"/>
+          <w:color w:val="333333"/>
+        </w:rPr>
+        <w:t xml:space="preserve"> source with extensive knowledge in the fields. </w:t>
       </w:r>
       <w:r>
         <w:rPr>
@@ -795,21 +804,7 @@
           <w:color w:val="333333"/>
           <w:shd w:val="clear" w:color="auto" w:fill="FFFFFF"/>
         </w:rPr>
-        <w:t xml:space="preserve">, DataCamp, </w:t>
-      </w:r>
-      <w:r>
-        <w:rPr>
-          <w:color w:val="333333"/>
-          <w:shd w:val="clear" w:color="auto" w:fill="FFFFFF"/>
-        </w:rPr>
-        <w:t xml:space="preserve">7 </w:t>
-      </w:r>
-      <w:r>
-        <w:rPr>
-          <w:color w:val="333333"/>
-          <w:shd w:val="clear" w:color="auto" w:fill="FFFFFF"/>
-        </w:rPr>
-        <w:t xml:space="preserve">Jan. 2020, </w:t>
+        <w:t xml:space="preserve">, DataCamp, 7 Jan. 2020, </w:t>
       </w:r>
       <w:hyperlink r:id="rId10" w:history="1">
         <w:r>
@@ -925,21 +920,7 @@
             <w:rStyle w:val="Hyperlink"/>
             <w:rFonts w:eastAsia="Times New Roman"/>
           </w:rPr>
-          <w:t>www.dat</w:t>
-        </w:r>
-        <w:r>
-          <w:rPr>
-            <w:rStyle w:val="Hyperlink"/>
-            <w:rFonts w:eastAsia="Times New Roman"/>
-          </w:rPr>
-          <w:t>a</w:t>
-        </w:r>
-        <w:r>
-          <w:rPr>
-            <w:rStyle w:val="Hyperlink"/>
-            <w:rFonts w:eastAsia="Times New Roman"/>
-          </w:rPr>
-          <w:t>technotes.com/2019/06/regression-example-with-xgbregressor-in.html</w:t>
+          <w:t>www.datatechnotes.com/2019/06/regression-example-with-xgbregressor-in.html</w:t>
         </w:r>
       </w:hyperlink>
       <w:r>
@@ -1010,7 +991,21 @@
           <w:rFonts w:eastAsia="Times New Roman"/>
           <w:color w:val="333333"/>
         </w:rPr>
-        <w:t xml:space="preserve">, I believe the source is still usable and refutable since it comes from an experienced software engineer with work experience in the field. Overall, I use the source to simply give me a little more information on the XGBRegressor machine learning model, a type of gradient boosting supervised learning problem model that according to most sources is one of the easiest yet most powerful models that can be used in machine learning. Since I have thought about using the XGBRegressor in my project at a later point to either compliment the Naïve Bayes classifier and boost it, or possibly use it for a different purpose, such as using it as the actual ideological identification/prediction model. Regardless, the source provided me some good information on how the model works, and also provided some starter code to use in Python, which provides me a method of incorporating the model in my project at a later date if needed. </w:t>
+        <w:t xml:space="preserve">, I believe the source is still usable and </w:t>
+      </w:r>
+      <w:r>
+        <w:rPr>
+          <w:rFonts w:eastAsia="Times New Roman"/>
+          <w:color w:val="333333"/>
+        </w:rPr>
+        <w:t>reputable</w:t>
+      </w:r>
+      <w:r>
+        <w:rPr>
+          <w:rFonts w:eastAsia="Times New Roman"/>
+          <w:color w:val="333333"/>
+        </w:rPr>
+        <w:t xml:space="preserve"> since it comes from an experienced software engineer with work experience in the field. Overall, I use the source to simply give me a little more information on the XGBRegressor machine learning model, a type of gradient boosting supervised learning problem model that according to most sources is one of the easiest yet most powerful models that can be used in machine learning. Since I have thought about using the XGBRegressor in my project at a later point to either compliment the Naïve Bayes classifier and boost it, or possibly use it for a different purpose, such as using it as the actual ideological identification/prediction model. Regardless, the source provided me some good information on how the model works, and also provided some starter code to use in Python, which provides me a method of incorporating the model in my project at a later date if needed. </w:t>
       </w:r>
     </w:p>
     <w:p>
@@ -1105,10 +1100,7 @@
         <w:t xml:space="preserve">This source is a Python library for scientific data analysis. It contains a variety </w:t>
       </w:r>
       <w:r>
-        <w:t xml:space="preserve">a resources, including dozens of machine learning models, including classification and regression based models, both of which I will most likely use at some point within the process of creating my software to help determine ideology, sentiment, the likelihood of certain terms being used, and much more. </w:t>
-      </w:r>
-      <w:r>
-        <w:t xml:space="preserve">Furthermore, the website includes detailed documentation on the models, </w:t>
+        <w:t xml:space="preserve">a resources, including dozens of machine learning models, including classification and regression based models, both of which I will most likely use at some point within the process of creating my software to help determine ideology, sentiment, the likelihood of certain terms being used, and much more. Furthermore, the website includes detailed documentation on the models, </w:t>
       </w:r>
       <w:r>
         <w:t xml:space="preserve">as well as the source code for the project, so that anything can be edited if needed. As a result of these features and extensive documentation, </w:t>
@@ -2607,7 +2599,7 @@
 </file>
 
 <file path=customXml/itemProps1.xml><?xml version="1.0" encoding="utf-8"?>
-<ds:datastoreItem xmlns:ds="http://schemas.openxmlformats.org/officeDocument/2006/customXml" ds:itemID="{83872EC7-ADBB-49CA-B754-5CC5CBCC28D5}">
+<ds:datastoreItem xmlns:ds="http://schemas.openxmlformats.org/officeDocument/2006/customXml" ds:itemID="{CE9F1A7E-7D66-49C7-8720-DBC65885A551}">
   <ds:schemaRefs>
     <ds:schemaRef ds:uri="http://schemas.openxmlformats.org/officeDocument/2006/bibliography"/>
   </ds:schemaRefs>

</xml_diff>